<commit_message>
forgot to add the URL for my repository
</commit_message>
<xml_diff>
--- a/AS2/JaydenWood_BIT703_AS2_5072103.docx
+++ b/AS2/JaydenWood_BIT703_AS2_5072103.docx
@@ -4007,6 +4007,17 @@
           <w:lang w:eastAsia="en-GB"/>
           <w14:ligatures w14:val="none"/>
         </w:rPr>
+        <w:t xml:space="preserve">a.) </w:t>
+      </w:r>
+      <w:r>
+        <w:rPr>
+          <w:rFonts w:ascii="Arial" w:eastAsia="Times New Roman" w:hAnsi="Arial" w:cs="Arial"/>
+          <w:kern w:val="0"/>
+          <w:sz w:val="32"/>
+          <w:szCs w:val="32"/>
+          <w:lang w:eastAsia="en-GB"/>
+          <w14:ligatures w14:val="none"/>
+        </w:rPr>
         <w:t>For Task 3, I implemented a payment form with emphasised validation to ensure realistic user interaction.</w:t>
       </w:r>
     </w:p>
@@ -4333,6 +4344,40 @@
           <w:szCs w:val="32"/>
         </w:rPr>
       </w:pPr>
+    </w:p>
+    <w:p>
+      <w:pPr>
+        <w:rPr>
+          <w:rFonts w:ascii="Arial" w:hAnsi="Arial" w:cs="Arial"/>
+          <w:sz w:val="32"/>
+          <w:szCs w:val="32"/>
+        </w:rPr>
+      </w:pPr>
+    </w:p>
+    <w:p>
+      <w:pPr>
+        <w:rPr>
+          <w:rFonts w:ascii="Arial" w:hAnsi="Arial" w:cs="Arial"/>
+          <w:sz w:val="32"/>
+          <w:szCs w:val="32"/>
+        </w:rPr>
+      </w:pPr>
+      <w:r>
+        <w:rPr>
+          <w:rFonts w:ascii="Arial" w:hAnsi="Arial" w:cs="Arial"/>
+          <w:sz w:val="32"/>
+          <w:szCs w:val="32"/>
+        </w:rPr>
+        <w:t xml:space="preserve">b.) URL for GitHub Repository: </w:t>
+      </w:r>
+      <w:r>
+        <w:rPr>
+          <w:rFonts w:ascii="Arial" w:hAnsi="Arial" w:cs="Arial"/>
+          <w:sz w:val="32"/>
+          <w:szCs w:val="32"/>
+        </w:rPr>
+        <w:t>https://github.com/JayTori1709/BIT703_A2_5072103</w:t>
+      </w:r>
     </w:p>
     <w:sectPr>
       <w:headerReference w:type="default" r:id="rId19"/>

</xml_diff>